<commit_message>
added another sample document template
</commit_message>
<xml_diff>
--- a/doc/word_document_templates/10. Certification of Trusts - One Grantor - ytp v1.docx
+++ b/doc/word_document_templates/10. Certification of Trusts - One Grantor - ytp v1.docx
@@ -6,8 +6,16 @@
       <w:pPr>
         <w:pStyle w:val="DocumentTitle"/>
         <w:spacing w:after="120"/>
-      </w:pPr>
-      <w:r>
+        <w:rPr>
+          <w:sz w:val="32"/>
+          <w:szCs w:val="18"/>
+        </w:rPr>
+      </w:pPr>
+      <w:r>
+        <w:rPr>
+          <w:sz w:val="32"/>
+          <w:szCs w:val="18"/>
+        </w:rPr>
         <w:t>Certification of Trust</w:t>
       </w:r>
     </w:p>
@@ -15,60 +23,118 @@
       <w:pPr>
         <w:pStyle w:val="DocumentTitle"/>
         <w:spacing w:after="240"/>
-      </w:pPr>
-      <w:r>
+        <w:rPr>
+          <w:sz w:val="32"/>
+          <w:szCs w:val="18"/>
+        </w:rPr>
+      </w:pPr>
+      <w:r>
+        <w:rPr>
+          <w:sz w:val="32"/>
+          <w:szCs w:val="18"/>
+        </w:rPr>
         <w:t>{{trust_name}}</w:t>
       </w:r>
     </w:p>
     <w:p>
       <w:pPr>
         <w:pStyle w:val="TextHeading2"/>
-      </w:pPr>
-      <w:r>
+        <w:rPr>
+          <w:sz w:val="22"/>
+          <w:szCs w:val="18"/>
+        </w:rPr>
+      </w:pPr>
+      <w:r>
+        <w:rPr>
+          <w:sz w:val="22"/>
+          <w:szCs w:val="18"/>
+        </w:rPr>
         <w:t xml:space="preserve">Pursuant to Wyoming Uniform Trust Code </w:t>
       </w:r>
       <w:r>
+        <w:rPr>
+          <w:sz w:val="22"/>
+          <w:szCs w:val="18"/>
+        </w:rPr>
         <w:t>§</w:t>
       </w:r>
       <w:r>
+        <w:rPr>
+          <w:sz w:val="22"/>
+          <w:szCs w:val="18"/>
+        </w:rPr>
         <w:t>4-10-1014, this Certification of Trust is signed by the c</w:t>
       </w:r>
       <w:r>
+        <w:rPr>
+          <w:sz w:val="22"/>
+          <w:szCs w:val="18"/>
+        </w:rPr>
         <w:t xml:space="preserve">urrently acting </w:t>
       </w:r>
       <w:r>
+        <w:rPr>
+          <w:sz w:val="22"/>
+          <w:szCs w:val="18"/>
+        </w:rPr>
         <w:t xml:space="preserve">and sole </w:t>
       </w:r>
       <w:r>
+        <w:rPr>
+          <w:sz w:val="22"/>
+          <w:szCs w:val="18"/>
+        </w:rPr>
         <w:t xml:space="preserve">Trustee of </w:t>
       </w:r>
       <w:r>
+        <w:rPr>
+          <w:sz w:val="22"/>
+          <w:szCs w:val="18"/>
+        </w:rPr>
         <w:t>t</w:t>
       </w:r>
       <w:r>
+        <w:rPr>
+          <w:sz w:val="22"/>
+          <w:szCs w:val="18"/>
+        </w:rPr>
         <w:t xml:space="preserve">he </w:t>
       </w:r>
       <w:r>
+        <w:rPr>
+          <w:sz w:val="22"/>
+          <w:szCs w:val="18"/>
+        </w:rPr>
         <w:t>{{trust_name}}</w:t>
       </w:r>
       <w:r>
+        <w:rPr>
+          <w:sz w:val="22"/>
+          <w:szCs w:val="18"/>
+        </w:rPr>
         <w:t xml:space="preserve">, </w:t>
       </w:r>
       <w:r>
         <w:rPr>
           <w:color w:val="000000"/>
+          <w:sz w:val="22"/>
+          <w:szCs w:val="18"/>
         </w:rPr>
         <w:t>who declare</w:t>
       </w:r>
       <w:r>
         <w:rPr>
           <w:color w:val="000000"/>
+          <w:sz w:val="22"/>
+          <w:szCs w:val="18"/>
         </w:rPr>
         <w:t>s</w:t>
       </w:r>
       <w:r>
         <w:rPr>
           <w:color w:val="000000"/>
+          <w:sz w:val="22"/>
+          <w:szCs w:val="18"/>
         </w:rPr>
         <w:t>:</w:t>
       </w:r>
@@ -78,32 +144,72 @@
         <w:pStyle w:val="TextHeading2"/>
         <w:spacing w:before="0"/>
         <w:ind w:left="540" w:hanging="540"/>
-      </w:pPr>
-      <w:r>
+        <w:rPr>
+          <w:sz w:val="22"/>
+          <w:szCs w:val="18"/>
+        </w:rPr>
+      </w:pPr>
+      <w:r>
+        <w:rPr>
+          <w:sz w:val="22"/>
+          <w:szCs w:val="18"/>
+        </w:rPr>
         <w:t>1</w:t>
       </w:r>
       <w:r>
+        <w:rPr>
+          <w:sz w:val="22"/>
+          <w:szCs w:val="18"/>
+        </w:rPr>
         <w:t>.</w:t>
       </w:r>
       <w:r>
+        <w:rPr>
+          <w:sz w:val="22"/>
+          <w:szCs w:val="18"/>
+        </w:rPr>
         <w:tab/>
       </w:r>
       <w:r>
+        <w:rPr>
+          <w:sz w:val="22"/>
+          <w:szCs w:val="18"/>
+        </w:rPr>
         <w:t xml:space="preserve">The </w:t>
       </w:r>
       <w:r>
+        <w:rPr>
+          <w:sz w:val="22"/>
+          <w:szCs w:val="18"/>
+        </w:rPr>
         <w:t xml:space="preserve">trust </w:t>
       </w:r>
       <w:r>
+        <w:rPr>
+          <w:sz w:val="22"/>
+          <w:szCs w:val="18"/>
+        </w:rPr>
         <w:t>exists,</w:t>
       </w:r>
       <w:r>
+        <w:rPr>
+          <w:sz w:val="22"/>
+          <w:szCs w:val="18"/>
+        </w:rPr>
         <w:t xml:space="preserve"> and the </w:t>
       </w:r>
       <w:r>
+        <w:rPr>
+          <w:sz w:val="22"/>
+          <w:szCs w:val="18"/>
+        </w:rPr>
         <w:t xml:space="preserve">instrument establishing the trust </w:t>
       </w:r>
       <w:r>
+        <w:rPr>
+          <w:sz w:val="22"/>
+          <w:szCs w:val="18"/>
+        </w:rPr>
         <w:t>was executed the date set forth below.</w:t>
       </w:r>
     </w:p>
@@ -112,56 +218,128 @@
         <w:pStyle w:val="TextHeading2"/>
         <w:spacing w:before="0"/>
         <w:ind w:left="540" w:hanging="540"/>
-      </w:pPr>
-      <w:r>
+        <w:rPr>
+          <w:sz w:val="22"/>
+          <w:szCs w:val="18"/>
+        </w:rPr>
+      </w:pPr>
+      <w:r>
+        <w:rPr>
+          <w:sz w:val="22"/>
+          <w:szCs w:val="18"/>
+        </w:rPr>
         <w:t>2.</w:t>
       </w:r>
       <w:r>
+        <w:rPr>
+          <w:sz w:val="22"/>
+          <w:szCs w:val="18"/>
+        </w:rPr>
         <w:tab/>
       </w:r>
       <w:r>
+        <w:rPr>
+          <w:sz w:val="22"/>
+          <w:szCs w:val="18"/>
+        </w:rPr>
         <w:t>The Grantor</w:t>
       </w:r>
       <w:r>
+        <w:rPr>
+          <w:sz w:val="22"/>
+          <w:szCs w:val="18"/>
+        </w:rPr>
         <w:t xml:space="preserve"> is</w:t>
       </w:r>
       <w:r>
+        <w:rPr>
+          <w:sz w:val="22"/>
+          <w:szCs w:val="18"/>
+        </w:rPr>
         <w:t xml:space="preserve"> </w:t>
       </w:r>
       <w:r>
+        <w:rPr>
+          <w:sz w:val="22"/>
+          <w:szCs w:val="18"/>
+        </w:rPr>
         <w:t>{{rel_grantor1|full_name}}</w:t>
       </w:r>
       <w:r>
+        <w:rPr>
+          <w:sz w:val="22"/>
+          <w:szCs w:val="18"/>
+        </w:rPr>
         <w:t xml:space="preserve">.  </w:t>
       </w:r>
       <w:r>
+        <w:rPr>
+          <w:sz w:val="22"/>
+          <w:szCs w:val="18"/>
+        </w:rPr>
         <w:t xml:space="preserve">The trust is </w:t>
       </w:r>
       <w:r>
+        <w:rPr>
+          <w:sz w:val="22"/>
+          <w:szCs w:val="18"/>
+        </w:rPr>
         <w:t xml:space="preserve">not </w:t>
       </w:r>
       <w:r>
+        <w:rPr>
+          <w:sz w:val="22"/>
+          <w:szCs w:val="18"/>
+        </w:rPr>
         <w:t>revocable</w:t>
       </w:r>
       <w:r>
+        <w:rPr>
+          <w:sz w:val="22"/>
+          <w:szCs w:val="18"/>
+        </w:rPr>
         <w:t xml:space="preserve">. The </w:t>
       </w:r>
       <w:r>
+        <w:rPr>
+          <w:sz w:val="22"/>
+          <w:szCs w:val="18"/>
+        </w:rPr>
         <w:t>Grantor</w:t>
       </w:r>
       <w:r>
+        <w:rPr>
+          <w:sz w:val="22"/>
+          <w:szCs w:val="18"/>
+        </w:rPr>
         <w:t xml:space="preserve"> </w:t>
       </w:r>
       <w:r>
+        <w:rPr>
+          <w:sz w:val="22"/>
+          <w:szCs w:val="18"/>
+        </w:rPr>
         <w:t xml:space="preserve">is </w:t>
       </w:r>
       <w:r>
+        <w:rPr>
+          <w:sz w:val="22"/>
+          <w:szCs w:val="18"/>
+        </w:rPr>
         <w:t>currently the sole beneficiar</w:t>
       </w:r>
       <w:r>
+        <w:rPr>
+          <w:sz w:val="22"/>
+          <w:szCs w:val="18"/>
+        </w:rPr>
         <w:t>y</w:t>
       </w:r>
       <w:r>
+        <w:rPr>
+          <w:sz w:val="22"/>
+          <w:szCs w:val="18"/>
+        </w:rPr>
         <w:t xml:space="preserve"> of the trust.</w:t>
       </w:r>
     </w:p>
@@ -170,39 +348,75 @@
         <w:pStyle w:val="TextHeading2"/>
         <w:spacing w:before="0"/>
         <w:ind w:left="540" w:hanging="540"/>
-      </w:pPr>
-      <w:r>
+        <w:rPr>
+          <w:sz w:val="22"/>
+          <w:szCs w:val="18"/>
+        </w:rPr>
+      </w:pPr>
+      <w:r>
+        <w:rPr>
+          <w:sz w:val="22"/>
+          <w:szCs w:val="18"/>
+        </w:rPr>
         <w:t>3</w:t>
       </w:r>
       <w:r>
+        <w:rPr>
+          <w:sz w:val="22"/>
+          <w:szCs w:val="18"/>
+        </w:rPr>
         <w:t>.</w:t>
       </w:r>
       <w:r>
+        <w:rPr>
+          <w:sz w:val="22"/>
+          <w:szCs w:val="18"/>
+        </w:rPr>
         <w:tab/>
         <w:t>The Trustee of the t</w:t>
       </w:r>
       <w:r>
         <w:rPr>
           <w:color w:val="000000"/>
+          <w:sz w:val="22"/>
+          <w:szCs w:val="18"/>
         </w:rPr>
         <w:t>rust</w:t>
       </w:r>
       <w:r>
+        <w:rPr>
+          <w:sz w:val="22"/>
+          <w:szCs w:val="18"/>
+        </w:rPr>
         <w:t xml:space="preserve"> </w:t>
       </w:r>
       <w:r>
+        <w:rPr>
+          <w:sz w:val="22"/>
+          <w:szCs w:val="18"/>
+        </w:rPr>
         <w:t xml:space="preserve">is </w:t>
       </w:r>
       <w:r>
+        <w:rPr>
+          <w:sz w:val="22"/>
+          <w:szCs w:val="18"/>
+        </w:rPr>
         <w:t xml:space="preserve">the </w:t>
       </w:r>
       <w:r>
+        <w:rPr>
+          <w:sz w:val="22"/>
+          <w:szCs w:val="18"/>
+        </w:rPr>
         <w:t>“</w:t>
       </w:r>
       <w:r>
         <w:rPr>
           <w:i/>
           <w:iCs/>
+          <w:sz w:val="22"/>
+          <w:szCs w:val="18"/>
         </w:rPr>
         <w:t>{{rel_pftc|company_legal_name}}</w:t>
       </w:r>
@@ -210,28 +424,58 @@
         <w:rPr>
           <w:i/>
           <w:iCs/>
+          <w:sz w:val="22"/>
+          <w:szCs w:val="18"/>
         </w:rPr>
         <w:t>,</w:t>
       </w:r>
       <w:r>
+        <w:rPr>
+          <w:sz w:val="22"/>
+          <w:szCs w:val="18"/>
+        </w:rPr>
         <w:t>”</w:t>
       </w:r>
       <w:r>
+        <w:rPr>
+          <w:sz w:val="22"/>
+          <w:szCs w:val="18"/>
+        </w:rPr>
         <w:t xml:space="preserve"> whose address is </w:t>
       </w:r>
       <w:r>
+        <w:rPr>
+          <w:sz w:val="22"/>
+          <w:szCs w:val="18"/>
+        </w:rPr>
         <w:t xml:space="preserve">c/o Cloud Peak Law Group, P.C., </w:t>
       </w:r>
       <w:r>
+        <w:rPr>
+          <w:sz w:val="22"/>
+          <w:szCs w:val="18"/>
+        </w:rPr>
         <w:t>1309 Coffeen Avenue, Ste. Two, Sheridan, WY  82801.</w:t>
       </w:r>
       <w:r>
+        <w:rPr>
+          <w:sz w:val="22"/>
+          <w:szCs w:val="18"/>
+        </w:rPr>
         <w:t xml:space="preserve"> The powers of the Trustee are set forth in the instrument establishing the trust</w:t>
       </w:r>
       <w:r>
+        <w:rPr>
+          <w:sz w:val="22"/>
+          <w:szCs w:val="18"/>
+        </w:rPr>
         <w:t>, which will be provided on request as appropriate.</w:t>
       </w:r>
       <w:r>
+        <w:rPr>
+          <w:sz w:val="22"/>
+          <w:szCs w:val="18"/>
+        </w:rPr>
         <w:t xml:space="preserve"> There are no co-trustees.</w:t>
       </w:r>
     </w:p>
@@ -240,21 +484,45 @@
         <w:pStyle w:val="TextHeading2"/>
         <w:spacing w:before="0"/>
         <w:ind w:left="540" w:hanging="540"/>
-      </w:pPr>
-      <w:r>
+        <w:rPr>
+          <w:sz w:val="22"/>
+          <w:szCs w:val="18"/>
+        </w:rPr>
+      </w:pPr>
+      <w:r>
+        <w:rPr>
+          <w:sz w:val="22"/>
+          <w:szCs w:val="18"/>
+        </w:rPr>
         <w:t>4</w:t>
       </w:r>
       <w:r>
+        <w:rPr>
+          <w:sz w:val="22"/>
+          <w:szCs w:val="18"/>
+        </w:rPr>
         <w:t>.</w:t>
       </w:r>
       <w:r>
+        <w:rPr>
+          <w:sz w:val="22"/>
+          <w:szCs w:val="18"/>
+        </w:rPr>
         <w:tab/>
         <w:t xml:space="preserve">The tax identification number of the trust </w:t>
       </w:r>
       <w:r>
+        <w:rPr>
+          <w:sz w:val="22"/>
+          <w:szCs w:val="18"/>
+        </w:rPr>
         <w:t>will be provided on request</w:t>
       </w:r>
       <w:r>
+        <w:rPr>
+          <w:sz w:val="22"/>
+          <w:szCs w:val="18"/>
+        </w:rPr>
         <w:t>.</w:t>
       </w:r>
     </w:p>
@@ -263,24 +531,46 @@
         <w:pStyle w:val="TextHeading2"/>
         <w:spacing w:before="0"/>
         <w:ind w:left="540" w:hanging="540"/>
-      </w:pPr>
-      <w:r>
+        <w:rPr>
+          <w:sz w:val="22"/>
+          <w:szCs w:val="18"/>
+        </w:rPr>
+      </w:pPr>
+      <w:r>
+        <w:rPr>
+          <w:sz w:val="22"/>
+          <w:szCs w:val="18"/>
+        </w:rPr>
         <w:t>5</w:t>
       </w:r>
       <w:r>
+        <w:rPr>
+          <w:sz w:val="22"/>
+          <w:szCs w:val="18"/>
+        </w:rPr>
         <w:t>.</w:t>
       </w:r>
       <w:r>
+        <w:rPr>
+          <w:sz w:val="22"/>
+          <w:szCs w:val="18"/>
+        </w:rPr>
         <w:tab/>
         <w:t>Title to assets held in the trust will be titled as:</w:t>
       </w:r>
       <w:r>
+        <w:rPr>
+          <w:sz w:val="22"/>
+          <w:szCs w:val="18"/>
+        </w:rPr>
         <w:t xml:space="preserve"> </w:t>
       </w:r>
       <w:r>
         <w:rPr>
           <w:i/>
           <w:iCs/>
+          <w:sz w:val="22"/>
+          <w:szCs w:val="18"/>
         </w:rPr>
         <w:t>{{rel_pftc|company_legal_name}}</w:t>
       </w:r>
@@ -288,6 +578,8 @@
         <w:rPr>
           <w:i/>
           <w:iCs/>
+          <w:sz w:val="22"/>
+          <w:szCs w:val="18"/>
         </w:rPr>
         <w:t xml:space="preserve">, Trustee of the </w:t>
       </w:r>
@@ -295,6 +587,8 @@
         <w:rPr>
           <w:i/>
           <w:iCs/>
+          <w:sz w:val="22"/>
+          <w:szCs w:val="18"/>
         </w:rPr>
         <w:t>{{trust_name}}</w:t>
       </w:r>
@@ -302,19 +596,37 @@
         <w:rPr>
           <w:i/>
           <w:iCs/>
+          <w:sz w:val="22"/>
+          <w:szCs w:val="18"/>
         </w:rPr>
         <w:t>.</w:t>
       </w:r>
       <w:r>
+        <w:rPr>
+          <w:sz w:val="22"/>
+          <w:szCs w:val="18"/>
+        </w:rPr>
         <w:t xml:space="preserve"> </w:t>
       </w:r>
       <w:r>
+        <w:rPr>
+          <w:sz w:val="22"/>
+          <w:szCs w:val="18"/>
+        </w:rPr>
         <w:t xml:space="preserve">An alternative description </w:t>
       </w:r>
       <w:r>
+        <w:rPr>
+          <w:sz w:val="22"/>
+          <w:szCs w:val="18"/>
+        </w:rPr>
         <w:t>is</w:t>
       </w:r>
       <w:r>
+        <w:rPr>
+          <w:sz w:val="22"/>
+          <w:szCs w:val="18"/>
+        </w:rPr>
         <w:t xml:space="preserve"> effective to title assets in the name of the trust or to designate the trust as a beneficiary if the description includes the name of at least one initial or successor Trustee, any reference indicating that property is being held in a fiduciary capacity, and the date of the trust.</w:t>
       </w:r>
     </w:p>
@@ -323,39 +635,87 @@
         <w:pStyle w:val="TextHeading2"/>
         <w:spacing w:before="0"/>
         <w:ind w:left="540" w:hanging="540"/>
-      </w:pPr>
-      <w:r>
+        <w:rPr>
+          <w:sz w:val="22"/>
+          <w:szCs w:val="18"/>
+        </w:rPr>
+      </w:pPr>
+      <w:r>
+        <w:rPr>
+          <w:sz w:val="22"/>
+          <w:szCs w:val="18"/>
+        </w:rPr>
         <w:t>6</w:t>
       </w:r>
       <w:r>
+        <w:rPr>
+          <w:sz w:val="22"/>
+          <w:szCs w:val="18"/>
+        </w:rPr>
         <w:t>.</w:t>
       </w:r>
       <w:r>
+        <w:rPr>
+          <w:sz w:val="22"/>
+          <w:szCs w:val="18"/>
+        </w:rPr>
         <w:tab/>
         <w:t xml:space="preserve">Excerpts from the </w:t>
       </w:r>
       <w:r>
+        <w:rPr>
+          <w:sz w:val="22"/>
+          <w:szCs w:val="18"/>
+        </w:rPr>
         <w:t xml:space="preserve">agreement </w:t>
       </w:r>
       <w:r>
+        <w:rPr>
+          <w:sz w:val="22"/>
+          <w:szCs w:val="18"/>
+        </w:rPr>
         <w:t>that establish</w:t>
       </w:r>
       <w:r>
+        <w:rPr>
+          <w:sz w:val="22"/>
+          <w:szCs w:val="18"/>
+        </w:rPr>
         <w:t>ed</w:t>
       </w:r>
       <w:r>
+        <w:rPr>
+          <w:sz w:val="22"/>
+          <w:szCs w:val="18"/>
+        </w:rPr>
         <w:t xml:space="preserve"> the trust, designate the </w:t>
       </w:r>
       <w:r>
+        <w:rPr>
+          <w:sz w:val="22"/>
+          <w:szCs w:val="18"/>
+        </w:rPr>
         <w:t>Trustee,</w:t>
       </w:r>
       <w:r>
+        <w:rPr>
+          <w:sz w:val="22"/>
+          <w:szCs w:val="18"/>
+        </w:rPr>
         <w:t xml:space="preserve"> and set forth the powers of the Trustee will be provided upon request.  The powers of the Trustee include the power to acquire, sell, assign, convey, pledge, encumber, lease, borrow, manage</w:t>
       </w:r>
       <w:r>
+        <w:rPr>
+          <w:sz w:val="22"/>
+          <w:szCs w:val="18"/>
+        </w:rPr>
         <w:t>,</w:t>
       </w:r>
       <w:r>
+        <w:rPr>
+          <w:sz w:val="22"/>
+          <w:szCs w:val="18"/>
+        </w:rPr>
         <w:t xml:space="preserve"> and deal with real and personal property interests. </w:t>
       </w:r>
     </w:p>
@@ -364,39 +724,87 @@
         <w:pStyle w:val="TextHeading2"/>
         <w:spacing w:before="0"/>
         <w:ind w:left="540" w:hanging="540"/>
-      </w:pPr>
-      <w:r>
+        <w:rPr>
+          <w:sz w:val="22"/>
+          <w:szCs w:val="18"/>
+        </w:rPr>
+      </w:pPr>
+      <w:r>
+        <w:rPr>
+          <w:sz w:val="22"/>
+          <w:szCs w:val="18"/>
+        </w:rPr>
         <w:t>7</w:t>
       </w:r>
       <w:r>
+        <w:rPr>
+          <w:sz w:val="22"/>
+          <w:szCs w:val="18"/>
+        </w:rPr>
         <w:t>.</w:t>
       </w:r>
       <w:r>
+        <w:rPr>
+          <w:sz w:val="22"/>
+          <w:szCs w:val="18"/>
+        </w:rPr>
         <w:tab/>
         <w:t xml:space="preserve">The terms of the trust provide that a third party may rely upon this Certification of Trust as evidence of the existence of the trust and is specifically relieved of any obligation to inquire into </w:t>
       </w:r>
       <w:r>
+        <w:rPr>
+          <w:sz w:val="22"/>
+          <w:szCs w:val="18"/>
+        </w:rPr>
         <w:t xml:space="preserve">trust </w:t>
       </w:r>
       <w:r>
+        <w:rPr>
+          <w:sz w:val="22"/>
+          <w:szCs w:val="18"/>
+        </w:rPr>
         <w:t xml:space="preserve">terms or the authority of </w:t>
       </w:r>
       <w:r>
+        <w:rPr>
+          <w:sz w:val="22"/>
+          <w:szCs w:val="18"/>
+        </w:rPr>
         <w:t xml:space="preserve">the </w:t>
       </w:r>
       <w:r>
+        <w:rPr>
+          <w:sz w:val="22"/>
+          <w:szCs w:val="18"/>
+        </w:rPr>
         <w:t xml:space="preserve">Trustee, or to see to the application </w:t>
       </w:r>
       <w:r>
+        <w:rPr>
+          <w:sz w:val="22"/>
+          <w:szCs w:val="18"/>
+        </w:rPr>
         <w:t xml:space="preserve">the </w:t>
       </w:r>
       <w:r>
+        <w:rPr>
+          <w:sz w:val="22"/>
+          <w:szCs w:val="18"/>
+        </w:rPr>
         <w:t xml:space="preserve">Trustee makes of funds or other property received by </w:t>
       </w:r>
       <w:r>
+        <w:rPr>
+          <w:sz w:val="22"/>
+          <w:szCs w:val="18"/>
+        </w:rPr>
         <w:t xml:space="preserve">the </w:t>
       </w:r>
       <w:r>
+        <w:rPr>
+          <w:sz w:val="22"/>
+          <w:szCs w:val="18"/>
+        </w:rPr>
         <w:t>Trustee.</w:t>
       </w:r>
     </w:p>
@@ -405,23 +813,45 @@
         <w:pStyle w:val="TextHeading2"/>
         <w:spacing w:before="0"/>
         <w:ind w:left="540" w:hanging="540"/>
-      </w:pPr>
-      <w:r>
+        <w:rPr>
+          <w:sz w:val="22"/>
+          <w:szCs w:val="18"/>
+        </w:rPr>
+      </w:pPr>
+      <w:r>
+        <w:rPr>
+          <w:sz w:val="22"/>
+          <w:szCs w:val="18"/>
+        </w:rPr>
         <w:t>8</w:t>
       </w:r>
       <w:r>
+        <w:rPr>
+          <w:sz w:val="22"/>
+          <w:szCs w:val="18"/>
+        </w:rPr>
         <w:t>.</w:t>
       </w:r>
       <w:r>
+        <w:rPr>
+          <w:sz w:val="22"/>
+          <w:szCs w:val="18"/>
+        </w:rPr>
         <w:tab/>
       </w:r>
       <w:r>
         <w:rPr>
           <w:color w:val="000000"/>
+          <w:sz w:val="22"/>
+          <w:szCs w:val="18"/>
         </w:rPr>
         <w:t>The trust</w:t>
       </w:r>
       <w:r>
+        <w:rPr>
+          <w:sz w:val="22"/>
+          <w:szCs w:val="18"/>
+        </w:rPr>
         <w:t xml:space="preserve"> has not been revoked, modified, or amended in any way that would cause the representations in this Certification of Trust to be incorrect.</w:t>
       </w:r>
     </w:p>
@@ -430,19 +860,39 @@
         <w:pStyle w:val="TextHeading2"/>
         <w:keepNext/>
         <w:spacing w:before="240" w:after="0"/>
+        <w:rPr>
+          <w:sz w:val="22"/>
+          <w:szCs w:val="18"/>
+        </w:rPr>
       </w:pPr>
       <w:bookmarkStart w:id="0" w:name="BeginAcknowledgement"/>
       <w:bookmarkEnd w:id="0"/>
       <w:r>
+        <w:rPr>
+          <w:sz w:val="22"/>
+          <w:szCs w:val="18"/>
+        </w:rPr>
         <w:t xml:space="preserve">Effective </w:t>
       </w:r>
       <w:r>
+        <w:rPr>
+          <w:sz w:val="22"/>
+          <w:szCs w:val="18"/>
+        </w:rPr>
         <w:t>Date:</w:t>
       </w:r>
       <w:r>
+        <w:rPr>
+          <w:sz w:val="22"/>
+          <w:szCs w:val="18"/>
+        </w:rPr>
         <w:t xml:space="preserve"> </w:t>
       </w:r>
       <w:r>
+        <w:rPr>
+          <w:sz w:val="22"/>
+          <w:szCs w:val="18"/>
+        </w:rPr>
         <w:t>{{trust_date}}</w:t>
       </w:r>
     </w:p>
@@ -451,14 +901,24 @@
         <w:pStyle w:val="TextHeading2"/>
         <w:keepNext/>
         <w:spacing w:before="240" w:after="0"/>
-      </w:pPr>
-      <w:r>
+        <w:rPr>
+          <w:sz w:val="22"/>
+          <w:szCs w:val="18"/>
+        </w:rPr>
+      </w:pPr>
+      <w:r>
+        <w:rPr>
+          <w:sz w:val="22"/>
+          <w:szCs w:val="18"/>
+        </w:rPr>
         <w:t xml:space="preserve">Trustee: </w:t>
       </w:r>
       <w:r>
         <w:rPr>
           <w:b/>
           <w:iCs/>
+          <w:sz w:val="22"/>
+          <w:szCs w:val="18"/>
         </w:rPr>
         <w:t>{{rel_pftc|company_legal_name}}</w:t>
       </w:r>
@@ -470,14 +930,24 @@
         <w:tabs>
           <w:tab w:val="left" w:pos="8640"/>
         </w:tabs>
-        <w:spacing w:before="600"/>
-      </w:pPr>
-      <w:r>
+        <w:spacing w:before="360"/>
+        <w:rPr>
+          <w:sz w:val="22"/>
+          <w:szCs w:val="22"/>
+        </w:rPr>
+      </w:pPr>
+      <w:r>
+        <w:rPr>
+          <w:sz w:val="22"/>
+          <w:szCs w:val="22"/>
+        </w:rPr>
         <w:t xml:space="preserve">By: </w:t>
       </w:r>
       <w:r>
         <w:rPr>
           <w:b/>
+          <w:sz w:val="22"/>
+          <w:szCs w:val="22"/>
         </w:rPr>
         <w:t>_____________________________________</w:t>
       </w:r>
@@ -487,20 +957,44 @@
         <w:tabs>
           <w:tab w:val="left" w:pos="9360"/>
         </w:tabs>
-      </w:pPr>
-      <w:r>
+        <w:rPr>
+          <w:sz w:val="22"/>
+          <w:szCs w:val="22"/>
+        </w:rPr>
+      </w:pPr>
+      <w:r>
+        <w:rPr>
+          <w:sz w:val="22"/>
+          <w:szCs w:val="22"/>
+        </w:rPr>
         <w:t xml:space="preserve">       </w:t>
       </w:r>
       <w:r>
+        <w:rPr>
+          <w:sz w:val="22"/>
+          <w:szCs w:val="22"/>
+        </w:rPr>
         <w:t>{{rel_grantor1|full_name}}</w:t>
       </w:r>
       <w:r>
+        <w:rPr>
+          <w:sz w:val="22"/>
+          <w:szCs w:val="22"/>
+        </w:rPr>
         <w:t xml:space="preserve">, </w:t>
       </w:r>
       <w:r>
+        <w:rPr>
+          <w:sz w:val="22"/>
+          <w:szCs w:val="22"/>
+        </w:rPr>
         <w:t>Manag</w:t>
       </w:r>
       <w:r>
+        <w:rPr>
+          <w:sz w:val="22"/>
+          <w:szCs w:val="22"/>
+        </w:rPr>
         <w:t>er</w:t>
       </w:r>
     </w:p>
@@ -515,37 +1009,42 @@
         <w:spacing w:before="480" w:after="0"/>
         <w:jc w:val="left"/>
         <w:rPr>
-          <w:szCs w:val="24"/>
-        </w:rPr>
-      </w:pPr>
-      <w:r>
-        <w:rPr>
-          <w:szCs w:val="24"/>
-        </w:rPr>
-        <w:lastRenderedPageBreak/>
+          <w:sz w:val="22"/>
+          <w:szCs w:val="22"/>
+        </w:rPr>
+      </w:pPr>
+      <w:r>
+        <w:rPr>
+          <w:sz w:val="22"/>
+          <w:szCs w:val="22"/>
+        </w:rPr>
         <w:t>STATE OF</w:t>
       </w:r>
       <w:r>
         <w:rPr>
-          <w:szCs w:val="24"/>
+          <w:sz w:val="22"/>
+          <w:szCs w:val="22"/>
         </w:rPr>
         <w:t xml:space="preserve"> </w:t>
       </w:r>
       <w:r>
         <w:rPr>
-          <w:szCs w:val="24"/>
+          <w:sz w:val="22"/>
+          <w:szCs w:val="22"/>
         </w:rPr>
         <w:t>_____________</w:t>
       </w:r>
       <w:r>
         <w:rPr>
-          <w:szCs w:val="24"/>
+          <w:sz w:val="22"/>
+          <w:szCs w:val="22"/>
         </w:rPr>
         <w:t>________</w:t>
       </w:r>
       <w:r>
         <w:rPr>
-          <w:szCs w:val="24"/>
+          <w:sz w:val="22"/>
+          <w:szCs w:val="22"/>
         </w:rPr>
         <w:tab/>
         <w:t>)</w:t>
@@ -562,12 +1061,14 @@
         <w:spacing w:before="0" w:after="0"/>
         <w:jc w:val="left"/>
         <w:rPr>
-          <w:szCs w:val="24"/>
-        </w:rPr>
-      </w:pPr>
-      <w:r>
-        <w:rPr>
-          <w:szCs w:val="24"/>
+          <w:sz w:val="22"/>
+          <w:szCs w:val="22"/>
+        </w:rPr>
+      </w:pPr>
+      <w:r>
+        <w:rPr>
+          <w:sz w:val="22"/>
+          <w:szCs w:val="22"/>
         </w:rPr>
         <w:tab/>
         <w:t>) ss.</w:t>
@@ -584,36 +1085,42 @@
         <w:spacing w:before="0" w:after="0"/>
         <w:jc w:val="left"/>
         <w:rPr>
-          <w:szCs w:val="24"/>
-        </w:rPr>
-      </w:pPr>
-      <w:r>
-        <w:rPr>
-          <w:szCs w:val="24"/>
+          <w:sz w:val="22"/>
+          <w:szCs w:val="22"/>
+        </w:rPr>
+      </w:pPr>
+      <w:r>
+        <w:rPr>
+          <w:sz w:val="22"/>
+          <w:szCs w:val="22"/>
         </w:rPr>
         <w:t xml:space="preserve">COUNTY OF </w:t>
       </w:r>
       <w:r>
         <w:rPr>
-          <w:szCs w:val="24"/>
+          <w:sz w:val="22"/>
+          <w:szCs w:val="22"/>
         </w:rPr>
         <w:t>______________</w:t>
       </w:r>
       <w:r>
         <w:rPr>
-          <w:szCs w:val="24"/>
+          <w:sz w:val="22"/>
+          <w:szCs w:val="22"/>
         </w:rPr>
         <w:t>_____</w:t>
       </w:r>
       <w:r>
         <w:rPr>
-          <w:szCs w:val="24"/>
+          <w:sz w:val="22"/>
+          <w:szCs w:val="22"/>
         </w:rPr>
         <w:t xml:space="preserve"> </w:t>
       </w:r>
       <w:r>
         <w:rPr>
-          <w:szCs w:val="24"/>
+          <w:sz w:val="22"/>
+          <w:szCs w:val="22"/>
         </w:rPr>
         <w:tab/>
         <w:t>)</w:t>
@@ -626,87 +1133,133 @@
         <w:keepLines/>
         <w:spacing w:after="0"/>
         <w:rPr>
-          <w:szCs w:val="24"/>
-        </w:rPr>
-      </w:pPr>
-      <w:r>
-        <w:rPr>
-          <w:szCs w:val="24"/>
+          <w:sz w:val="22"/>
+          <w:szCs w:val="22"/>
+        </w:rPr>
+      </w:pPr>
+      <w:r>
+        <w:rPr>
+          <w:sz w:val="22"/>
+          <w:szCs w:val="22"/>
         </w:rPr>
         <w:t xml:space="preserve">This instrument was acknowledged before me by </w:t>
       </w:r>
       <w:r>
         <w:rPr>
-          <w:szCs w:val="24"/>
+          <w:sz w:val="22"/>
+          <w:szCs w:val="22"/>
         </w:rPr>
         <w:t>{{rel_grantor1|full_name}}</w:t>
       </w:r>
       <w:r>
         <w:rPr>
-          <w:szCs w:val="24"/>
+          <w:sz w:val="22"/>
+          <w:szCs w:val="22"/>
         </w:rPr>
         <w:t xml:space="preserve">, </w:t>
       </w:r>
       <w:r>
         <w:rPr>
-          <w:szCs w:val="24"/>
+          <w:sz w:val="22"/>
+          <w:szCs w:val="22"/>
         </w:rPr>
         <w:t>Manag</w:t>
       </w:r>
       <w:r>
         <w:rPr>
-          <w:szCs w:val="24"/>
+          <w:sz w:val="22"/>
+          <w:szCs w:val="22"/>
         </w:rPr>
         <w:t>er</w:t>
       </w:r>
       <w:r>
         <w:rPr>
-          <w:szCs w:val="24"/>
+          <w:sz w:val="22"/>
+          <w:szCs w:val="22"/>
         </w:rPr>
         <w:t xml:space="preserve"> of </w:t>
       </w:r>
       <w:r>
         <w:rPr>
-          <w:szCs w:val="24"/>
+          <w:sz w:val="22"/>
+          <w:szCs w:val="22"/>
         </w:rPr>
         <w:t xml:space="preserve">the </w:t>
       </w:r>
       <w:r>
         <w:rPr>
-          <w:szCs w:val="24"/>
+          <w:sz w:val="22"/>
+          <w:szCs w:val="22"/>
         </w:rPr>
         <w:t>{{rel_pftc|company_legal_name}}</w:t>
       </w:r>
       <w:r>
+        <w:rPr>
+          <w:sz w:val="22"/>
+          <w:szCs w:val="18"/>
+        </w:rPr>
         <w:t>, Trustee of</w:t>
       </w:r>
       <w:r>
+        <w:rPr>
+          <w:sz w:val="22"/>
+          <w:szCs w:val="18"/>
+        </w:rPr>
         <w:t xml:space="preserve"> </w:t>
       </w:r>
       <w:r>
+        <w:rPr>
+          <w:sz w:val="22"/>
+          <w:szCs w:val="18"/>
+        </w:rPr>
         <w:t>t</w:t>
       </w:r>
       <w:r>
+        <w:rPr>
+          <w:sz w:val="22"/>
+          <w:szCs w:val="18"/>
+        </w:rPr>
         <w:t>he</w:t>
       </w:r>
       <w:r>
+        <w:rPr>
+          <w:sz w:val="22"/>
+          <w:szCs w:val="18"/>
+        </w:rPr>
         <w:t xml:space="preserve"> </w:t>
       </w:r>
       <w:r>
+        <w:rPr>
+          <w:sz w:val="22"/>
+          <w:szCs w:val="18"/>
+        </w:rPr>
         <w:t>{{trust_name}}</w:t>
       </w:r>
       <w:r>
+        <w:rPr>
+          <w:sz w:val="22"/>
+          <w:szCs w:val="18"/>
+        </w:rPr>
         <w:t xml:space="preserve"> </w:t>
       </w:r>
       <w:r>
+        <w:rPr>
+          <w:sz w:val="22"/>
+          <w:szCs w:val="18"/>
+        </w:rPr>
         <w:t xml:space="preserve">effective </w:t>
       </w:r>
       <w:r>
+        <w:rPr>
+          <w:sz w:val="22"/>
+          <w:szCs w:val="18"/>
+        </w:rPr>
         <w:t>{{trust_date}}</w:t>
       </w:r>
       <w:r>
         <w:rPr>
-          <w:szCs w:val="24"/>
+          <w:sz w:val="22"/>
+          <w:szCs w:val="22"/>
         </w:rPr>
         <w:t>.</w:t>
       </w:r>
@@ -719,12 +1272,14 @@
         <w:spacing w:after="0"/>
         <w:jc w:val="left"/>
         <w:rPr>
-          <w:szCs w:val="24"/>
-        </w:rPr>
-      </w:pPr>
-      <w:r>
-        <w:rPr>
-          <w:szCs w:val="24"/>
+          <w:sz w:val="22"/>
+          <w:szCs w:val="22"/>
+        </w:rPr>
+      </w:pPr>
+      <w:r>
+        <w:rPr>
+          <w:sz w:val="22"/>
+          <w:szCs w:val="22"/>
         </w:rPr>
         <w:t>Witness my hand and official seal.</w:t>
       </w:r>
@@ -736,66 +1291,42 @@
         <w:keepLines/>
         <w:tabs>
           <w:tab w:val="left" w:pos="720"/>
-        </w:tabs>
-        <w:spacing w:before="240" w:after="0"/>
+          <w:tab w:val="left" w:pos="5040"/>
+        </w:tabs>
+        <w:spacing w:after="0"/>
         <w:jc w:val="left"/>
         <w:rPr>
-          <w:szCs w:val="24"/>
-        </w:rPr>
-      </w:pPr>
-      <w:r>
-        <w:rPr>
-          <w:szCs w:val="24"/>
+          <w:sz w:val="22"/>
+          <w:szCs w:val="22"/>
+        </w:rPr>
+      </w:pPr>
+      <w:r>
+        <w:rPr>
+          <w:sz w:val="22"/>
+          <w:szCs w:val="22"/>
         </w:rPr>
         <w:tab/>
       </w:r>
       <w:r>
         <w:rPr>
-          <w:szCs w:val="24"/>
+          <w:sz w:val="22"/>
+          <w:szCs w:val="22"/>
+        </w:rPr>
+        <w:t>[Seal]</w:t>
+      </w:r>
+      <w:r>
+        <w:rPr>
+          <w:sz w:val="22"/>
+          <w:szCs w:val="22"/>
         </w:rPr>
         <w:tab/>
       </w:r>
       <w:r>
         <w:rPr>
-          <w:szCs w:val="24"/>
-        </w:rPr>
-        <w:tab/>
-      </w:r>
-      <w:r>
-        <w:rPr>
-          <w:szCs w:val="24"/>
-        </w:rPr>
-        <w:tab/>
-      </w:r>
-      <w:r>
-        <w:rPr>
-          <w:szCs w:val="24"/>
-        </w:rPr>
-        <w:tab/>
-      </w:r>
-      <w:r>
-        <w:rPr>
-          <w:szCs w:val="24"/>
-        </w:rPr>
-        <w:tab/>
-      </w:r>
-      <w:r>
-        <w:rPr>
-          <w:szCs w:val="24"/>
-        </w:rPr>
-        <w:tab/>
-      </w:r>
-      <w:r>
-        <w:rPr>
-          <w:szCs w:val="24"/>
-        </w:rPr>
-        <w:tab/>
-      </w:r>
-      <w:r>
-        <w:rPr>
-          <w:szCs w:val="24"/>
-        </w:rPr>
-        <w:t>[Seal]</w:t>
+          <w:sz w:val="22"/>
+          <w:szCs w:val="22"/>
+        </w:rPr>
+        <w:t>_________________________________________</w:t>
       </w:r>
     </w:p>
     <w:p>
@@ -806,75 +1337,56 @@
         <w:tabs>
           <w:tab w:val="left" w:pos="8640"/>
         </w:tabs>
-        <w:spacing w:after="0"/>
+        <w:spacing w:before="0" w:after="0"/>
+        <w:ind w:left="5040"/>
         <w:jc w:val="left"/>
         <w:rPr>
-          <w:szCs w:val="24"/>
-        </w:rPr>
-      </w:pPr>
-      <w:r>
-        <w:rPr>
-          <w:szCs w:val="24"/>
-        </w:rPr>
-        <w:t>_________________________________________</w:t>
+          <w:sz w:val="22"/>
+          <w:szCs w:val="22"/>
+        </w:rPr>
+      </w:pPr>
+      <w:r>
+        <w:rPr>
+          <w:sz w:val="22"/>
+          <w:szCs w:val="22"/>
+        </w:rPr>
+        <w:t>Notary Public</w:t>
       </w:r>
     </w:p>
     <w:p>
       <w:pPr>
         <w:pStyle w:val="TextHeading2"/>
-        <w:keepNext/>
-        <w:keepLines/>
         <w:tabs>
           <w:tab w:val="left" w:pos="8640"/>
         </w:tabs>
-        <w:spacing w:before="0" w:after="0"/>
+        <w:spacing w:before="0" w:after="240"/>
+        <w:ind w:left="5040"/>
         <w:jc w:val="left"/>
         <w:rPr>
-          <w:szCs w:val="24"/>
-        </w:rPr>
-      </w:pPr>
-      <w:r>
-        <w:rPr>
-          <w:szCs w:val="24"/>
-        </w:rPr>
-        <w:t>Notary Public</w:t>
-      </w:r>
-    </w:p>
-    <w:p>
-      <w:pPr>
-        <w:pStyle w:val="TextHeading2"/>
-        <w:tabs>
-          <w:tab w:val="left" w:pos="8640"/>
-        </w:tabs>
-        <w:spacing w:before="0" w:after="240"/>
-        <w:jc w:val="left"/>
-        <w:rPr>
-          <w:szCs w:val="24"/>
-        </w:rPr>
-      </w:pPr>
-      <w:r>
-        <w:rPr>
-          <w:szCs w:val="24"/>
+          <w:sz w:val="22"/>
+          <w:szCs w:val="22"/>
+        </w:rPr>
+      </w:pPr>
+      <w:r>
+        <w:rPr>
+          <w:sz w:val="22"/>
+          <w:szCs w:val="22"/>
         </w:rPr>
         <w:t xml:space="preserve">My commission expires: </w:t>
       </w:r>
       <w:r>
         <w:rPr>
           <w:bCs/>
-          <w:szCs w:val="24"/>
+          <w:sz w:val="22"/>
+          <w:szCs w:val="22"/>
         </w:rPr>
         <w:t>_____________________</w:t>
       </w:r>
     </w:p>
     <w:sectPr>
-      <w:headerReference w:type="even" r:id="rId7"/>
-      <w:headerReference w:type="default" r:id="rId8"/>
-      <w:footerReference w:type="even" r:id="rId9"/>
-      <w:footerReference w:type="default" r:id="rId10"/>
-      <w:headerReference w:type="first" r:id="rId11"/>
-      <w:footerReference w:type="first" r:id="rId12"/>
+      <w:footerReference w:type="default" r:id="rId7"/>
       <w:pgSz w:w="12240" w:h="15840" w:code="1"/>
-      <w:pgMar w:top="1440" w:right="1800" w:bottom="1440" w:left="1800" w:header="720" w:footer="720" w:gutter="0"/>
+      <w:pgMar w:top="1440" w:right="1080" w:bottom="1440" w:left="1080" w:header="720" w:footer="720" w:gutter="0"/>
       <w:pgNumType w:start="1"/>
       <w:cols w:space="720"/>
       <w:docGrid w:linePitch="360"/>
@@ -907,20 +1419,7 @@
   <w:p>
     <w:pPr>
       <w:pStyle w:val="Footer"/>
-    </w:pPr>
-  </w:p>
-</w:ftr>
-</file>
-
-<file path=word/footer2.xml><?xml version="1.0" encoding="utf-8"?>
-<w:ftr xmlns:wpc="http://schemas.microsoft.com/office/word/2010/wordprocessingCanvas" xmlns:cx="http://schemas.microsoft.com/office/drawing/2014/chartex" xmlns:cx1="http://schemas.microsoft.com/office/drawing/2015/9/8/chartex" xmlns:cx2="http://schemas.microsoft.com/office/drawing/2015/10/21/chartex" xmlns:cx3="http://schemas.microsoft.com/office/drawing/2016/5/9/chartex" xmlns:cx4="http://schemas.microsoft.com/office/drawing/2016/5/10/chartex" xmlns:cx5="http://schemas.microsoft.com/office/drawing/2016/5/11/chartex" xmlns:cx6="http://schemas.microsoft.com/office/drawing/2016/5/12/chartex" xmlns:cx7="http://schemas.microsoft.com/office/drawing/2016/5/13/chartex" xmlns:cx8="http://schemas.microsoft.com/office/drawing/2016/5/14/chartex" xmlns:mc="http://schemas.openxmlformats.org/markup-compatibility/2006" xmlns:aink="http://schemas.microsoft.com/office/drawing/2016/ink" xmlns:am3d="http://schemas.microsoft.com/office/drawing/2017/model3d" xmlns:o="urn:schemas-microsoft-com:office:office" xmlns:oel="http://schemas.microsoft.com/office/2019/extlst" xmlns:r="http://schemas.openxmlformats.org/officeDocument/2006/relationships" xmlns:m="http://schemas.openxmlformats.org/officeDocument/2006/math" xmlns:v="urn:schemas-microsoft-com:vml" xmlns:wp14="http://schemas.microsoft.com/office/word/2010/wordprocessingDrawing" xmlns:wp="http://schemas.openxmlformats.org/drawingml/2006/wordprocessingDrawing" xmlns:w10="urn:schemas-microsoft-com:office:word" xmlns:w="http://schemas.openxmlformats.org/wordprocessingml/2006/main" xmlns:w14="http://schemas.microsoft.com/office/word/2010/wordml" xmlns:w15="http://schemas.microsoft.com/office/word/2012/wordml" xmlns:w16cex="http://schemas.microsoft.com/office/word/2018/wordml/cex" xmlns:w16cid="http://schemas.microsoft.com/office/word/2016/wordml/cid" xmlns:w16="http://schemas.microsoft.com/office/word/2018/wordml" xmlns:w16du="http://schemas.microsoft.com/office/word/2023/wordml/word16du" xmlns:w16sdtdh="http://schemas.microsoft.com/office/word/2020/wordml/sdtdatahash" xmlns:w16sdtfl="http://schemas.microsoft.com/office/word/2024/wordml/sdtformatlock" xmlns:w16se="http://schemas.microsoft.com/office/word/2015/wordml/symex" xmlns:wpg="http://schemas.microsoft.com/office/word/2010/wordprocessingGroup" xmlns:wpi="http://schemas.microsoft.com/office/word/2010/wordprocessingInk" xmlns:wne="http://schemas.microsoft.com/office/word/2006/wordml" xmlns:wps="http://schemas.microsoft.com/office/word/2010/wordprocessingShape" mc:Ignorable="w14 w15 w16se w16cid w16 w16cex w16sdtdh w16sdtfl w16du wp14">
-  <w:p>
-    <w:pPr>
-      <w:pStyle w:val="Footer"/>
       <w:jc w:val="center"/>
-      <w:rPr>
-        <w:rStyle w:val="PageNumber"/>
-      </w:rPr>
     </w:pPr>
     <w:r>
       <w:rPr>
@@ -946,72 +1445,6 @@
       </w:rPr>
       <w:t>{{trust_name}}</w:t>
     </w:r>
-  </w:p>
-  <w:p>
-    <w:pPr>
-      <w:pStyle w:val="Footer"/>
-      <w:jc w:val="center"/>
-      <w:rPr>
-        <w:rStyle w:val="PageNumber"/>
-      </w:rPr>
-    </w:pPr>
-    <w:r>
-      <w:rPr>
-        <w:rStyle w:val="PageNumber"/>
-      </w:rPr>
-      <w:t xml:space="preserve">Page </w:t>
-    </w:r>
-    <w:r>
-      <w:rPr>
-        <w:rStyle w:val="PageNumber"/>
-      </w:rPr>
-      <w:fldChar w:fldCharType="begin"/>
-    </w:r>
-    <w:r>
-      <w:rPr>
-        <w:rStyle w:val="PageNumber"/>
-      </w:rPr>
-      <w:instrText xml:space="preserve"> PAGE   \* MERGEFORMAT </w:instrText>
-    </w:r>
-    <w:r>
-      <w:rPr>
-        <w:rStyle w:val="PageNumber"/>
-      </w:rPr>
-      <w:fldChar w:fldCharType="separate"/>
-    </w:r>
-    <w:r>
-      <w:rPr>
-        <w:rStyle w:val="PageNumber"/>
-        <w:noProof/>
-      </w:rPr>
-      <w:t>1</w:t>
-    </w:r>
-    <w:r>
-      <w:rPr>
-        <w:rStyle w:val="PageNumber"/>
-      </w:rPr>
-      <w:fldChar w:fldCharType="end"/>
-    </w:r>
-  </w:p>
-  <w:p>
-    <w:pPr>
-      <w:rPr>
-        <w:rFonts w:ascii="Arial" w:hAnsi="Arial" w:cs="Arial"/>
-        <w:smallCaps/>
-        <w:sz w:val="16"/>
-        <w:szCs w:val="16"/>
-      </w:rPr>
-    </w:pPr>
-  </w:p>
-</w:ftr>
-</file>
-
-<file path=word/footer3.xml><?xml version="1.0" encoding="utf-8"?>
-<w:ftr xmlns:wpc="http://schemas.microsoft.com/office/word/2010/wordprocessingCanvas" xmlns:cx="http://schemas.microsoft.com/office/drawing/2014/chartex" xmlns:cx1="http://schemas.microsoft.com/office/drawing/2015/9/8/chartex" xmlns:cx2="http://schemas.microsoft.com/office/drawing/2015/10/21/chartex" xmlns:cx3="http://schemas.microsoft.com/office/drawing/2016/5/9/chartex" xmlns:cx4="http://schemas.microsoft.com/office/drawing/2016/5/10/chartex" xmlns:cx5="http://schemas.microsoft.com/office/drawing/2016/5/11/chartex" xmlns:cx6="http://schemas.microsoft.com/office/drawing/2016/5/12/chartex" xmlns:cx7="http://schemas.microsoft.com/office/drawing/2016/5/13/chartex" xmlns:cx8="http://schemas.microsoft.com/office/drawing/2016/5/14/chartex" xmlns:mc="http://schemas.openxmlformats.org/markup-compatibility/2006" xmlns:aink="http://schemas.microsoft.com/office/drawing/2016/ink" xmlns:am3d="http://schemas.microsoft.com/office/drawing/2017/model3d" xmlns:o="urn:schemas-microsoft-com:office:office" xmlns:oel="http://schemas.microsoft.com/office/2019/extlst" xmlns:r="http://schemas.openxmlformats.org/officeDocument/2006/relationships" xmlns:m="http://schemas.openxmlformats.org/officeDocument/2006/math" xmlns:v="urn:schemas-microsoft-com:vml" xmlns:wp14="http://schemas.microsoft.com/office/word/2010/wordprocessingDrawing" xmlns:wp="http://schemas.openxmlformats.org/drawingml/2006/wordprocessingDrawing" xmlns:w10="urn:schemas-microsoft-com:office:word" xmlns:w="http://schemas.openxmlformats.org/wordprocessingml/2006/main" xmlns:w14="http://schemas.microsoft.com/office/word/2010/wordml" xmlns:w15="http://schemas.microsoft.com/office/word/2012/wordml" xmlns:w16cex="http://schemas.microsoft.com/office/word/2018/wordml/cex" xmlns:w16cid="http://schemas.microsoft.com/office/word/2016/wordml/cid" xmlns:w16="http://schemas.microsoft.com/office/word/2018/wordml" xmlns:w16du="http://schemas.microsoft.com/office/word/2023/wordml/word16du" xmlns:w16sdtdh="http://schemas.microsoft.com/office/word/2020/wordml/sdtdatahash" xmlns:w16sdtfl="http://schemas.microsoft.com/office/word/2024/wordml/sdtformatlock" xmlns:w16se="http://schemas.microsoft.com/office/word/2015/wordml/symex" xmlns:wpg="http://schemas.microsoft.com/office/word/2010/wordprocessingGroup" xmlns:wpi="http://schemas.microsoft.com/office/word/2010/wordprocessingInk" xmlns:wne="http://schemas.microsoft.com/office/word/2006/wordml" xmlns:wps="http://schemas.microsoft.com/office/word/2010/wordprocessingShape" mc:Ignorable="w14 w15 w16se w16cid w16 w16cex w16sdtdh w16sdtfl w16du wp14">
-  <w:p>
-    <w:pPr>
-      <w:pStyle w:val="Footer"/>
-    </w:pPr>
   </w:p>
 </w:ftr>
 </file>
@@ -1033,36 +1466,6 @@
     </w:p>
   </w:footnote>
 </w:footnotes>
-</file>
-
-<file path=word/header1.xml><?xml version="1.0" encoding="utf-8"?>
-<w:hdr xmlns:wpc="http://schemas.microsoft.com/office/word/2010/wordprocessingCanvas" xmlns:cx="http://schemas.microsoft.com/office/drawing/2014/chartex" xmlns:cx1="http://schemas.microsoft.com/office/drawing/2015/9/8/chartex" xmlns:cx2="http://schemas.microsoft.com/office/drawing/2015/10/21/chartex" xmlns:cx3="http://schemas.microsoft.com/office/drawing/2016/5/9/chartex" xmlns:cx4="http://schemas.microsoft.com/office/drawing/2016/5/10/chartex" xmlns:cx5="http://schemas.microsoft.com/office/drawing/2016/5/11/chartex" xmlns:cx6="http://schemas.microsoft.com/office/drawing/2016/5/12/chartex" xmlns:cx7="http://schemas.microsoft.com/office/drawing/2016/5/13/chartex" xmlns:cx8="http://schemas.microsoft.com/office/drawing/2016/5/14/chartex" xmlns:mc="http://schemas.openxmlformats.org/markup-compatibility/2006" xmlns:aink="http://schemas.microsoft.com/office/drawing/2016/ink" xmlns:am3d="http://schemas.microsoft.com/office/drawing/2017/model3d" xmlns:o="urn:schemas-microsoft-com:office:office" xmlns:oel="http://schemas.microsoft.com/office/2019/extlst" xmlns:r="http://schemas.openxmlformats.org/officeDocument/2006/relationships" xmlns:m="http://schemas.openxmlformats.org/officeDocument/2006/math" xmlns:v="urn:schemas-microsoft-com:vml" xmlns:wp14="http://schemas.microsoft.com/office/word/2010/wordprocessingDrawing" xmlns:wp="http://schemas.openxmlformats.org/drawingml/2006/wordprocessingDrawing" xmlns:w10="urn:schemas-microsoft-com:office:word" xmlns:w="http://schemas.openxmlformats.org/wordprocessingml/2006/main" xmlns:w14="http://schemas.microsoft.com/office/word/2010/wordml" xmlns:w15="http://schemas.microsoft.com/office/word/2012/wordml" xmlns:w16cex="http://schemas.microsoft.com/office/word/2018/wordml/cex" xmlns:w16cid="http://schemas.microsoft.com/office/word/2016/wordml/cid" xmlns:w16="http://schemas.microsoft.com/office/word/2018/wordml" xmlns:w16du="http://schemas.microsoft.com/office/word/2023/wordml/word16du" xmlns:w16sdtdh="http://schemas.microsoft.com/office/word/2020/wordml/sdtdatahash" xmlns:w16sdtfl="http://schemas.microsoft.com/office/word/2024/wordml/sdtformatlock" xmlns:w16se="http://schemas.microsoft.com/office/word/2015/wordml/symex" xmlns:wpg="http://schemas.microsoft.com/office/word/2010/wordprocessingGroup" xmlns:wpi="http://schemas.microsoft.com/office/word/2010/wordprocessingInk" xmlns:wne="http://schemas.microsoft.com/office/word/2006/wordml" xmlns:wps="http://schemas.microsoft.com/office/word/2010/wordprocessingShape" mc:Ignorable="w14 w15 w16se w16cid w16 w16cex w16sdtdh w16sdtfl w16du wp14">
-  <w:p>
-    <w:pPr>
-      <w:pStyle w:val="Header"/>
-    </w:pPr>
-  </w:p>
-</w:hdr>
-</file>
-
-<file path=word/header2.xml><?xml version="1.0" encoding="utf-8"?>
-<w:hdr xmlns:wpc="http://schemas.microsoft.com/office/word/2010/wordprocessingCanvas" xmlns:cx="http://schemas.microsoft.com/office/drawing/2014/chartex" xmlns:cx1="http://schemas.microsoft.com/office/drawing/2015/9/8/chartex" xmlns:cx2="http://schemas.microsoft.com/office/drawing/2015/10/21/chartex" xmlns:cx3="http://schemas.microsoft.com/office/drawing/2016/5/9/chartex" xmlns:cx4="http://schemas.microsoft.com/office/drawing/2016/5/10/chartex" xmlns:cx5="http://schemas.microsoft.com/office/drawing/2016/5/11/chartex" xmlns:cx6="http://schemas.microsoft.com/office/drawing/2016/5/12/chartex" xmlns:cx7="http://schemas.microsoft.com/office/drawing/2016/5/13/chartex" xmlns:cx8="http://schemas.microsoft.com/office/drawing/2016/5/14/chartex" xmlns:mc="http://schemas.openxmlformats.org/markup-compatibility/2006" xmlns:aink="http://schemas.microsoft.com/office/drawing/2016/ink" xmlns:am3d="http://schemas.microsoft.com/office/drawing/2017/model3d" xmlns:o="urn:schemas-microsoft-com:office:office" xmlns:oel="http://schemas.microsoft.com/office/2019/extlst" xmlns:r="http://schemas.openxmlformats.org/officeDocument/2006/relationships" xmlns:m="http://schemas.openxmlformats.org/officeDocument/2006/math" xmlns:v="urn:schemas-microsoft-com:vml" xmlns:wp14="http://schemas.microsoft.com/office/word/2010/wordprocessingDrawing" xmlns:wp="http://schemas.openxmlformats.org/drawingml/2006/wordprocessingDrawing" xmlns:w10="urn:schemas-microsoft-com:office:word" xmlns:w="http://schemas.openxmlformats.org/wordprocessingml/2006/main" xmlns:w14="http://schemas.microsoft.com/office/word/2010/wordml" xmlns:w15="http://schemas.microsoft.com/office/word/2012/wordml" xmlns:w16cex="http://schemas.microsoft.com/office/word/2018/wordml/cex" xmlns:w16cid="http://schemas.microsoft.com/office/word/2016/wordml/cid" xmlns:w16="http://schemas.microsoft.com/office/word/2018/wordml" xmlns:w16du="http://schemas.microsoft.com/office/word/2023/wordml/word16du" xmlns:w16sdtdh="http://schemas.microsoft.com/office/word/2020/wordml/sdtdatahash" xmlns:w16sdtfl="http://schemas.microsoft.com/office/word/2024/wordml/sdtformatlock" xmlns:w16se="http://schemas.microsoft.com/office/word/2015/wordml/symex" xmlns:wpg="http://schemas.microsoft.com/office/word/2010/wordprocessingGroup" xmlns:wpi="http://schemas.microsoft.com/office/word/2010/wordprocessingInk" xmlns:wne="http://schemas.microsoft.com/office/word/2006/wordml" xmlns:wps="http://schemas.microsoft.com/office/word/2010/wordprocessingShape" mc:Ignorable="w14 w15 w16se w16cid w16 w16cex w16sdtdh w16sdtfl w16du wp14">
-  <w:p>
-    <w:pPr>
-      <w:pStyle w:val="Header"/>
-    </w:pPr>
-  </w:p>
-</w:hdr>
-</file>
-
-<file path=word/header3.xml><?xml version="1.0" encoding="utf-8"?>
-<w:hdr xmlns:wpc="http://schemas.microsoft.com/office/word/2010/wordprocessingCanvas" xmlns:cx="http://schemas.microsoft.com/office/drawing/2014/chartex" xmlns:cx1="http://schemas.microsoft.com/office/drawing/2015/9/8/chartex" xmlns:cx2="http://schemas.microsoft.com/office/drawing/2015/10/21/chartex" xmlns:cx3="http://schemas.microsoft.com/office/drawing/2016/5/9/chartex" xmlns:cx4="http://schemas.microsoft.com/office/drawing/2016/5/10/chartex" xmlns:cx5="http://schemas.microsoft.com/office/drawing/2016/5/11/chartex" xmlns:cx6="http://schemas.microsoft.com/office/drawing/2016/5/12/chartex" xmlns:cx7="http://schemas.microsoft.com/office/drawing/2016/5/13/chartex" xmlns:cx8="http://schemas.microsoft.com/office/drawing/2016/5/14/chartex" xmlns:mc="http://schemas.openxmlformats.org/markup-compatibility/2006" xmlns:aink="http://schemas.microsoft.com/office/drawing/2016/ink" xmlns:am3d="http://schemas.microsoft.com/office/drawing/2017/model3d" xmlns:o="urn:schemas-microsoft-com:office:office" xmlns:oel="http://schemas.microsoft.com/office/2019/extlst" xmlns:r="http://schemas.openxmlformats.org/officeDocument/2006/relationships" xmlns:m="http://schemas.openxmlformats.org/officeDocument/2006/math" xmlns:v="urn:schemas-microsoft-com:vml" xmlns:wp14="http://schemas.microsoft.com/office/word/2010/wordprocessingDrawing" xmlns:wp="http://schemas.openxmlformats.org/drawingml/2006/wordprocessingDrawing" xmlns:w10="urn:schemas-microsoft-com:office:word" xmlns:w="http://schemas.openxmlformats.org/wordprocessingml/2006/main" xmlns:w14="http://schemas.microsoft.com/office/word/2010/wordml" xmlns:w15="http://schemas.microsoft.com/office/word/2012/wordml" xmlns:w16cex="http://schemas.microsoft.com/office/word/2018/wordml/cex" xmlns:w16cid="http://schemas.microsoft.com/office/word/2016/wordml/cid" xmlns:w16="http://schemas.microsoft.com/office/word/2018/wordml" xmlns:w16du="http://schemas.microsoft.com/office/word/2023/wordml/word16du" xmlns:w16sdtdh="http://schemas.microsoft.com/office/word/2020/wordml/sdtdatahash" xmlns:w16sdtfl="http://schemas.microsoft.com/office/word/2024/wordml/sdtformatlock" xmlns:w16se="http://schemas.microsoft.com/office/word/2015/wordml/symex" xmlns:wpg="http://schemas.microsoft.com/office/word/2010/wordprocessingGroup" xmlns:wpi="http://schemas.microsoft.com/office/word/2010/wordprocessingInk" xmlns:wne="http://schemas.microsoft.com/office/word/2006/wordml" xmlns:wps="http://schemas.microsoft.com/office/word/2010/wordprocessingShape" mc:Ignorable="w14 w15 w16se w16cid w16 w16cex w16sdtdh w16sdtfl w16du wp14">
-  <w:p>
-    <w:pPr>
-      <w:pStyle w:val="Header"/>
-    </w:pPr>
-  </w:p>
-</w:hdr>
 </file>
 
 <file path=word/numbering.xml><?xml version="1.0" encoding="utf-8"?>

</xml_diff>